<commit_message>
chore(module): align script conception with other script
- Use string-based options with px:type for real type to be exposed
- Temporarily deactive shape exporter from plugin to debug the process
- Process a copy of the selected file instead of the original input (as it could be opened in word or libreoffice)
- Added an option to deactivate date generation for tests
- cleaned up messages to only keep the progression
- Update regression tests result files and configurations
</commit_message>
<xml_diff>
--- a/pipeline2-module/src/test/resources/Test 1/Input/F1.docx
+++ b/pipeline2-module/src/test/resources/Test 1/Input/F1.docx
@@ -156,19 +156,11 @@
                 <w:rFonts w:cs="Arial"/>
               </w:rPr>
             </w:pPr>
-            <w:proofErr w:type="spellStart"/>
             <w:r>
               <w:rPr>
                 <w:rFonts w:cs="Arial"/>
               </w:rPr>
-              <w:t>Shpileuskaya</w:t>
-            </w:r>
-            <w:proofErr w:type="spellEnd"/>
-            <w:r>
-              <w:rPr>
-                <w:rFonts w:cs="Arial"/>
-              </w:rPr>
-              <w:t xml:space="preserve"> C.</w:t>
+              <w:t>Shpileuskaya C.</w:t>
             </w:r>
           </w:p>
         </w:tc>
@@ -528,21 +520,7 @@
         <w:rPr>
           <w:rFonts w:cs="Arial"/>
         </w:rPr>
-        <w:t xml:space="preserve">Unfortunately, people tend to learn by their own mistakes. And now, when the ozone layer is considerably damaged, the ocean level has risen and earthquakes are shaking the planet, we start doubting, </w:t>
-      </w:r>
-      <w:proofErr w:type="gramStart"/>
-      <w:r>
-        <w:rPr>
-          <w:rFonts w:cs="Arial"/>
-        </w:rPr>
-        <w:t>may be</w:t>
-      </w:r>
-      <w:proofErr w:type="gramEnd"/>
-      <w:r>
-        <w:rPr>
-          <w:rFonts w:cs="Arial"/>
-        </w:rPr>
-        <w:t xml:space="preserve"> it is </w:t>
+        <w:t xml:space="preserve">Unfortunately, people tend to learn by their own mistakes. And now, when the ozone layer is considerably damaged, the ocean level has risen and earthquakes are shaking the planet, we start doubting, may be it is </w:t>
       </w:r>
       <w:r>
         <w:rPr>
@@ -575,21 +553,7 @@
         <w:rPr>
           <w:rFonts w:cs="Arial"/>
         </w:rPr>
-        <w:t xml:space="preserve">But sometimes we do look ahead. And when we do it, we get </w:t>
-      </w:r>
-      <w:proofErr w:type="gramStart"/>
-      <w:r>
-        <w:rPr>
-          <w:rFonts w:cs="Arial"/>
-        </w:rPr>
-        <w:t>terrified</w:t>
-      </w:r>
-      <w:proofErr w:type="gramEnd"/>
-      <w:r>
-        <w:rPr>
-          <w:rFonts w:cs="Arial"/>
-        </w:rPr>
-        <w:t xml:space="preserve"> and we try to do something to smooth over the consequences of our dangerous experiments. Are these short glimpses enough to save our planet from ourselves? You know whom it depends on. More and more people understand that. And they undertake first modest steps to improve the situation.</w:t>
+        <w:t>But sometimes we do look ahead. And when we do it, we get terrified and we try to do something to smooth over the consequences of our dangerous experiments. Are these short glimpses enough to save our planet from ourselves? You know whom it depends on. More and more people understand that. And they undertake first modest steps to improve the situation.</w:t>
       </w:r>
     </w:p>
     <w:p>
@@ -629,35 +593,7 @@
         <w:rPr>
           <w:rFonts w:cs="Arial"/>
         </w:rPr>
-        <w:t xml:space="preserve">Our company eagerly supported the movement. Undoubtedly, not everyone was ready to use their legs according to the intended purpose. But </w:t>
-      </w:r>
-      <w:proofErr w:type="gramStart"/>
-      <w:r>
-        <w:rPr>
-          <w:rFonts w:cs="Arial"/>
-        </w:rPr>
-        <w:t>still</w:t>
-      </w:r>
-      <w:proofErr w:type="gramEnd"/>
-      <w:r>
-        <w:rPr>
-          <w:rFonts w:cs="Arial"/>
-        </w:rPr>
-        <w:t xml:space="preserve"> I’m happy with the result. </w:t>
-      </w:r>
-      <w:proofErr w:type="gramStart"/>
-      <w:r>
-        <w:rPr>
-          <w:rFonts w:cs="Arial"/>
-        </w:rPr>
-        <w:t>Actually</w:t>
-      </w:r>
-      <w:proofErr w:type="gramEnd"/>
-      <w:r>
-        <w:rPr>
-          <w:rFonts w:cs="Arial"/>
-        </w:rPr>
-        <w:t xml:space="preserve"> our company supports the green movement on the regular basis because the majority of our team members daily get to work by bus, </w:t>
+        <w:t xml:space="preserve">Our company eagerly supported the movement. Undoubtedly, not everyone was ready to use their legs according to the intended purpose. But still I’m happy with the result. Actually our company supports the green movement on the regular basis because the majority of our team members daily get to work by bus, </w:t>
       </w:r>
       <w:r>
         <w:rPr>
@@ -951,33 +887,11 @@
           <w:rFonts w:cs="Arial"/>
         </w:rPr>
       </w:pPr>
-      <w:proofErr w:type="gramStart"/>
-      <w:r>
-        <w:rPr>
-          <w:rFonts w:cs="Arial"/>
-        </w:rPr>
-        <w:t>So</w:t>
-      </w:r>
-      <w:proofErr w:type="gramEnd"/>
-      <w:r>
-        <w:rPr>
-          <w:rFonts w:cs="Arial"/>
-        </w:rPr>
-        <w:t xml:space="preserve"> the parking lot in front of </w:t>
-      </w:r>
-      <w:proofErr w:type="spellStart"/>
-      <w:r>
-        <w:rPr>
-          <w:rFonts w:cs="Arial"/>
-        </w:rPr>
-        <w:t>Gersis</w:t>
-      </w:r>
-      <w:proofErr w:type="spellEnd"/>
-      <w:r>
-        <w:rPr>
-          <w:rFonts w:cs="Arial"/>
-        </w:rPr>
-        <w:t xml:space="preserve"> Software building missed half of the usual residents. And this time I prefer to think that it was half empty and not half full! </w:t>
+      <w:r>
+        <w:rPr>
+          <w:rFonts w:cs="Arial"/>
+        </w:rPr>
+        <w:t xml:space="preserve">So the parking lot in front of Gersis Software building missed half of the usual residents. And this time I prefer to think that it was half empty and not half full! </w:t>
       </w:r>
     </w:p>
     <w:p>
@@ -1000,25 +914,7 @@
           <w:sz w:val="22"/>
           <w:lang w:val="en-GB"/>
         </w:rPr>
-        <w:t xml:space="preserve">P.S. Every time I see an adult on a bicycle, I no longer despair for the future of </w:t>
-      </w:r>
-      <w:proofErr w:type="gramStart"/>
-      <w:r>
-        <w:rPr>
-          <w:rFonts w:cs="Arial"/>
-          <w:sz w:val="22"/>
-          <w:lang w:val="en-GB"/>
-        </w:rPr>
-        <w:t>the human race</w:t>
-      </w:r>
-      <w:proofErr w:type="gramEnd"/>
-      <w:r>
-        <w:rPr>
-          <w:rFonts w:cs="Arial"/>
-          <w:sz w:val="22"/>
-          <w:lang w:val="en-GB"/>
-        </w:rPr>
-        <w:t>.  H.G. Wells</w:t>
+        <w:t>P.S. Every time I see an adult on a bicycle, I no longer despair for the future of the human race.  H.G. Wells</w:t>
       </w:r>
     </w:p>
     <w:p>
@@ -1154,15 +1050,29 @@
             </w:rPr>
             <w:t xml:space="preserve"> / </w:t>
           </w:r>
-          <w:fldSimple w:instr=" NUMPAGES  \* MERGEFORMAT ">
-            <w:r>
-              <w:rPr>
-                <w:noProof/>
-                <w:lang w:val="ru-RU"/>
-              </w:rPr>
-              <w:t>2</w:t>
-            </w:r>
-          </w:fldSimple>
+          <w:r>
+            <w:fldChar w:fldCharType="begin"/>
+          </w:r>
+          <w:r>
+            <w:instrText xml:space="preserve"> NUMPAGES  \* MERGEFORMAT </w:instrText>
+          </w:r>
+          <w:r>
+            <w:fldChar w:fldCharType="separate"/>
+          </w:r>
+          <w:r>
+            <w:rPr>
+              <w:noProof/>
+              <w:lang w:val="ru-RU"/>
+            </w:rPr>
+            <w:t>2</w:t>
+          </w:r>
+          <w:r>
+            <w:rPr>
+              <w:noProof/>
+              <w:lang w:val="ru-RU"/>
+            </w:rPr>
+            <w:fldChar w:fldCharType="end"/>
+          </w:r>
         </w:p>
       </w:tc>
     </w:tr>

</xml_diff>